<commit_message>
Updated Team Proposal file
</commit_message>
<xml_diff>
--- a/Documents/TeamProjectProposal.docx
+++ b/Documents/TeamProjectProposal.docx
@@ -1,6 +1,6 @@
 
 <file path=word/document.xml><?xml version="1.0" encoding="utf-8"?>
-<w:document xmlns:wpc="http://schemas.microsoft.com/office/word/2010/wordprocessingCanvas" xmlns:cx="http://schemas.microsoft.com/office/drawing/2014/chartex" xmlns:cx1="http://schemas.microsoft.com/office/drawing/2015/9/8/chartex" xmlns:cx2="http://schemas.microsoft.com/office/drawing/2015/10/21/chartex" xmlns:cx3="http://schemas.microsoft.com/office/drawing/2016/5/9/chartex" xmlns:cx4="http://schemas.microsoft.com/office/drawing/2016/5/10/chartex" xmlns:cx5="http://schemas.microsoft.com/office/drawing/2016/5/11/chartex" xmlns:cx6="http://schemas.microsoft.com/office/drawing/2016/5/12/chartex" xmlns:cx7="http://schemas.microsoft.com/office/drawing/2016/5/13/chartex" xmlns:cx8="http://schemas.microsoft.com/office/drawing/2016/5/14/chartex" xmlns:mc="http://schemas.openxmlformats.org/markup-compatibility/2006" xmlns:aink="http://schemas.microsoft.com/office/drawing/2016/ink" xmlns:am3d="http://schemas.microsoft.com/office/drawing/2017/model3d" xmlns:o="urn:schemas-microsoft-com:office:office" xmlns:r="http://schemas.openxmlformats.org/officeDocument/2006/relationships" xmlns:m="http://schemas.openxmlformats.org/officeDocument/2006/math" xmlns:v="urn:schemas-microsoft-com:vml" xmlns:wp14="http://schemas.microsoft.com/office/word/2010/wordprocessingDrawing" xmlns:wp="http://schemas.openxmlformats.org/drawingml/2006/wordprocessingDrawing" xmlns:w10="urn:schemas-microsoft-com:office:word" xmlns:w="http://schemas.openxmlformats.org/wordprocessingml/2006/main" xmlns:w14="http://schemas.microsoft.com/office/word/2010/wordml" xmlns:w15="http://schemas.microsoft.com/office/word/2012/wordml" xmlns:w16cex="http://schemas.microsoft.com/office/word/2018/wordml/cex" xmlns:w16cid="http://schemas.microsoft.com/office/word/2016/wordml/cid" xmlns:w16="http://schemas.microsoft.com/office/word/2018/wordml" xmlns:w16sdtdh="http://schemas.microsoft.com/office/word/2020/wordml/sdtdatahash" xmlns:w16se="http://schemas.microsoft.com/office/word/2015/wordml/symex" xmlns:wpg="http://schemas.microsoft.com/office/word/2010/wordprocessingGroup" xmlns:wpi="http://schemas.microsoft.com/office/word/2010/wordprocessingInk" xmlns:wne="http://schemas.microsoft.com/office/word/2006/wordml" xmlns:wps="http://schemas.microsoft.com/office/word/2010/wordprocessingShape" mc:Ignorable="w14 w15 w16se w16cid w16 w16cex w16sdtdh wp14">
+<w:document xmlns:wpc="http://schemas.microsoft.com/office/word/2010/wordprocessingCanvas" xmlns:cx="http://schemas.microsoft.com/office/drawing/2014/chartex" xmlns:cx1="http://schemas.microsoft.com/office/drawing/2015/9/8/chartex" xmlns:cx2="http://schemas.microsoft.com/office/drawing/2015/10/21/chartex" xmlns:cx3="http://schemas.microsoft.com/office/drawing/2016/5/9/chartex" xmlns:cx4="http://schemas.microsoft.com/office/drawing/2016/5/10/chartex" xmlns:cx5="http://schemas.microsoft.com/office/drawing/2016/5/11/chartex" xmlns:cx6="http://schemas.microsoft.com/office/drawing/2016/5/12/chartex" xmlns:cx7="http://schemas.microsoft.com/office/drawing/2016/5/13/chartex" xmlns:cx8="http://schemas.microsoft.com/office/drawing/2016/5/14/chartex" xmlns:mc="http://schemas.openxmlformats.org/markup-compatibility/2006" xmlns:aink="http://schemas.microsoft.com/office/drawing/2016/ink" xmlns:am3d="http://schemas.microsoft.com/office/drawing/2017/model3d" xmlns:o="urn:schemas-microsoft-com:office:office" xmlns:oel="http://schemas.microsoft.com/office/2019/extlst" xmlns:r="http://schemas.openxmlformats.org/officeDocument/2006/relationships" xmlns:m="http://schemas.openxmlformats.org/officeDocument/2006/math" xmlns:v="urn:schemas-microsoft-com:vml" xmlns:wp14="http://schemas.microsoft.com/office/word/2010/wordprocessingDrawing" xmlns:wp="http://schemas.openxmlformats.org/drawingml/2006/wordprocessingDrawing" xmlns:w10="urn:schemas-microsoft-com:office:word" xmlns:w="http://schemas.openxmlformats.org/wordprocessingml/2006/main" xmlns:w14="http://schemas.microsoft.com/office/word/2010/wordml" xmlns:w15="http://schemas.microsoft.com/office/word/2012/wordml" xmlns:w16cex="http://schemas.microsoft.com/office/word/2018/wordml/cex" xmlns:w16cid="http://schemas.microsoft.com/office/word/2016/wordml/cid" xmlns:w16="http://schemas.microsoft.com/office/word/2018/wordml" xmlns:w16du="http://schemas.microsoft.com/office/word/2023/wordml/word16du" xmlns:w16sdtdh="http://schemas.microsoft.com/office/word/2020/wordml/sdtdatahash" xmlns:w16sdtfl="http://schemas.microsoft.com/office/word/2024/wordml/sdtformatlock" xmlns:w16se="http://schemas.microsoft.com/office/word/2015/wordml/symex" xmlns:wpg="http://schemas.microsoft.com/office/word/2010/wordprocessingGroup" xmlns:wpi="http://schemas.microsoft.com/office/word/2010/wordprocessingInk" xmlns:wne="http://schemas.microsoft.com/office/word/2006/wordml" xmlns:wps="http://schemas.microsoft.com/office/word/2010/wordprocessingShape" mc:Ignorable="w14 w15 w16se w16cid w16 w16cex w16sdtdh w16sdtfl w16du wp14">
   <w:body>
     <w:p>
       <w:pPr>
@@ -19,6 +19,23 @@
       </w:r>
     </w:p>
     <w:p>
+      <w:r>
+        <w:t>Team Members: Sabrina Robinson, H</w:t>
+      </w:r>
+      <w:r>
+        <w:t>é</w:t>
+      </w:r>
+      <w:r>
+        <w:t>l</w:t>
+      </w:r>
+      <w:r>
+        <w:t>è</w:t>
+      </w:r>
+      <w:r>
+        <w:t>ne Rousseau &amp; Rachel Herron</w:t>
+      </w:r>
+    </w:p>
+    <w:p>
       <w:pPr>
         <w:pStyle w:val="Heading1"/>
         <w:rPr>
@@ -47,7 +64,12 @@
           <w:b w:val="0"/>
           <w:bCs w:val="0"/>
         </w:rPr>
-        <w:t>Brief description of the online store concept here*</w:t>
+        <w:t xml:space="preserve">Brief description </w:t>
+      </w:r>
+    </w:p>
+    <w:p>
+      <w:r>
+        <w:t>The website is for a company that sells vinyls, CD’s and books. The website will include a webstore. In the webstore, there will be a page that displays the products available for purchase. The user will be able to create a user profile where they can participate in sharing their collections such as playlists/booklists.</w:t>
       </w:r>
     </w:p>
     <w:p>
@@ -63,9 +85,10 @@
           <w:b w:val="0"/>
           <w:bCs w:val="0"/>
         </w:rPr>
-        <w:t>Target audience and purpose of the website here*</w:t>
-      </w:r>
-    </w:p>
+        <w:t xml:space="preserve">Target audience </w:t>
+      </w:r>
+    </w:p>
+    <w:p/>
     <w:p>
       <w:pPr>
         <w:pStyle w:val="Heading2"/>
@@ -79,9 +102,81 @@
           <w:b w:val="0"/>
           <w:bCs w:val="0"/>
         </w:rPr>
-        <w:t>Expected functionalities and unique selling points of the store here*</w:t>
-      </w:r>
-    </w:p>
+        <w:t xml:space="preserve">Expected functionalities </w:t>
+      </w:r>
+    </w:p>
+    <w:p>
+      <w:r>
+        <w:t xml:space="preserve">The website is expected to function as an online store as well as a social media application. To do so, the website will include an item gallery to display all purchasable items as well as a shopping cart page that is easily accessible via a link in the user option’s drop-down located on the right side of the navigation bar. The site also includes aspects to promote user engagement such as an interactive map to help users locate in person store locations so they can shop or </w:t>
+      </w:r>
+      <w:r>
+        <w:t>hang out</w:t>
+      </w:r>
+      <w:r>
+        <w:t xml:space="preserve">, user profiles that include the user’s personal collections that they can share with friends via a hyperlink. </w:t>
+      </w:r>
+    </w:p>
+    <w:p/>
+    <w:p>
+      <w:pPr>
+        <w:pStyle w:val="Heading2"/>
+        <w:rPr>
+          <w:b w:val="0"/>
+          <w:bCs w:val="0"/>
+        </w:rPr>
+      </w:pPr>
+      <w:r>
+        <w:rPr>
+          <w:b w:val="0"/>
+          <w:bCs w:val="0"/>
+        </w:rPr>
+        <w:t>Unique Selling Points</w:t>
+      </w:r>
+    </w:p>
+    <w:p>
+      <w:pPr>
+        <w:pStyle w:val="ListParagraph"/>
+        <w:numPr>
+          <w:ilvl w:val="0"/>
+          <w:numId w:val="15"/>
+        </w:numPr>
+      </w:pPr>
+      <w:r>
+        <w:t xml:space="preserve">Shareable personalized collections to share book/music recommendations </w:t>
+      </w:r>
+    </w:p>
+    <w:p>
+      <w:pPr>
+        <w:pStyle w:val="ListParagraph"/>
+        <w:numPr>
+          <w:ilvl w:val="0"/>
+          <w:numId w:val="15"/>
+        </w:numPr>
+      </w:pPr>
+      <w:r>
+        <w:t xml:space="preserve">Sustainability </w:t>
+      </w:r>
+      <w:r>
+        <w:t>(selling</w:t>
+      </w:r>
+      <w:r>
+        <w:t xml:space="preserve"> retro/vintage items reduces the production of new stuff)</w:t>
+      </w:r>
+    </w:p>
+    <w:p>
+      <w:pPr>
+        <w:pStyle w:val="ListParagraph"/>
+        <w:numPr>
+          <w:ilvl w:val="0"/>
+          <w:numId w:val="15"/>
+        </w:numPr>
+      </w:pPr>
+      <w:r>
+        <w:t>Seamless integration of e-commerce functionality with social/lifestyle</w:t>
+      </w:r>
+    </w:p>
+    <w:p/>
+    <w:p/>
     <w:p>
       <w:pPr>
         <w:pStyle w:val="Heading1"/>
@@ -111,7 +206,18 @@
           <w:b w:val="0"/>
           <w:bCs w:val="0"/>
         </w:rPr>
-        <w:t>Home Page: Description of homepage here*</w:t>
+        <w:t>Home Page</w:t>
+      </w:r>
+    </w:p>
+    <w:p>
+      <w:r>
+        <w:t xml:space="preserve">The website’s homepage first features a hero container. This container includes a dynamic carousel that will display featured artwork, either from album covers, book covers, or promotional </w:t>
+      </w:r>
+      <w:r>
+        <w:t>work (</w:t>
+      </w:r>
+      <w:r>
+        <w:t>i.e. Website campaigns, sale advertisements, etc.). Below this container is a section that includes 3 featured items, and a brief introduction to the store. If the user continues to scroll past this point, they’ll find the store overview followed by the footer bar.</w:t>
       </w:r>
     </w:p>
     <w:p>
@@ -127,7 +233,37 @@
           <w:b w:val="0"/>
           <w:bCs w:val="0"/>
         </w:rPr>
-        <w:t>Contact Page: Description of contact page here*</w:t>
+        <w:lastRenderedPageBreak/>
+        <w:t>Contact Page</w:t>
+      </w:r>
+    </w:p>
+    <w:p>
+      <w:r>
+        <w:t xml:space="preserve">This page on the website displays first and foremost a contact form </w:t>
+      </w:r>
+      <w:r>
+        <w:t>to</w:t>
+      </w:r>
+      <w:r>
+        <w:t xml:space="preserve"> get in touch with us. This form includes a text input box to collect the following information: the user’s first name, last name, email address and the subject matter for the reason why they are contacting us. The form also includes a text-area input box where the user can type out their question and then submit using the butting at the bottom of the form. </w:t>
+      </w:r>
+      <w:r>
+        <w:br/>
+      </w:r>
+    </w:p>
+    <w:p>
+      <w:r>
+        <w:t>In a sidebar to the left of the ‘Get in touch with us’ form is the contact information for the store itself, in case the user would like to contact the store through other means. This includes the store’s phone number, email address, and the location (main location/head office if the store turns out to be a chain).</w:t>
+      </w:r>
+      <w:r>
+        <w:br/>
+        <w:t xml:space="preserve">Finally the page ends with an extensive FAQ list and the </w:t>
+      </w:r>
+      <w:r>
+        <w:t>website’s</w:t>
+      </w:r>
+      <w:r>
+        <w:t xml:space="preserve"> copyrights.</w:t>
       </w:r>
     </w:p>
     <w:p>
@@ -143,23 +279,48 @@
           <w:b w:val="0"/>
           <w:bCs w:val="0"/>
         </w:rPr>
-        <w:t>Create an Account Form: Description of account form</w:t>
-      </w:r>
-      <w:r>
-        <w:rPr>
-          <w:b w:val="0"/>
-          <w:bCs w:val="0"/>
-        </w:rPr>
-        <w:t xml:space="preserve"> page</w:t>
-      </w:r>
-      <w:r>
-        <w:rPr>
-          <w:b w:val="0"/>
-          <w:bCs w:val="0"/>
-        </w:rPr>
-        <w:t xml:space="preserve"> here*</w:t>
-      </w:r>
-    </w:p>
+        <w:t>Create an Account Form</w:t>
+      </w:r>
+    </w:p>
+    <w:p>
+      <w:pPr>
+        <w:pStyle w:val="NormalWeb"/>
+        <w:spacing w:before="0" w:beforeAutospacing="0" w:after="0" w:afterAutospacing="0"/>
+        <w:rPr>
+          <w:rFonts w:asciiTheme="minorHAnsi" w:hAnsiTheme="minorHAnsi" w:cstheme="minorHAnsi"/>
+          <w:sz w:val="22"/>
+          <w:szCs w:val="22"/>
+        </w:rPr>
+      </w:pPr>
+      <w:r>
+        <w:rPr>
+          <w:rFonts w:asciiTheme="minorHAnsi" w:hAnsiTheme="minorHAnsi" w:cstheme="minorHAnsi"/>
+          <w:color w:val="000000"/>
+          <w:sz w:val="22"/>
+          <w:szCs w:val="22"/>
+        </w:rPr>
+        <w:t xml:space="preserve">This page will display a “create an account” form. The form will include text input boxes where the user will type their email they’d like to use to sign up, along </w:t>
+      </w:r>
+      <w:r>
+        <w:rPr>
+          <w:rFonts w:asciiTheme="minorHAnsi" w:hAnsiTheme="minorHAnsi" w:cstheme="minorHAnsi"/>
+          <w:color w:val="000000"/>
+          <w:sz w:val="22"/>
+          <w:szCs w:val="22"/>
+        </w:rPr>
+        <w:t>with “</w:t>
+      </w:r>
+      <w:r>
+        <w:rPr>
+          <w:rFonts w:asciiTheme="minorHAnsi" w:hAnsiTheme="minorHAnsi" w:cstheme="minorHAnsi"/>
+          <w:color w:val="000000"/>
+          <w:sz w:val="22"/>
+          <w:szCs w:val="22"/>
+        </w:rPr>
+        <w:t>password” and “retype password” boxes to confirm their password, ensuring that there are no typos. Underneath, there will be a submit button along with a hyperlink that says “Already have an account? Log in.”. The link will navigate the user to the “Login” Page. </w:t>
+      </w:r>
+    </w:p>
+    <w:p/>
     <w:p>
       <w:pPr>
         <w:pStyle w:val="Heading2"/>
@@ -173,15 +334,36 @@
           <w:b w:val="0"/>
           <w:bCs w:val="0"/>
         </w:rPr>
-        <w:t xml:space="preserve">Login Form: Description </w:t>
-      </w:r>
-      <w:r>
-        <w:rPr>
-          <w:b w:val="0"/>
-          <w:bCs w:val="0"/>
-        </w:rPr>
-        <w:t>of login form page here*</w:t>
-      </w:r>
+        <w:t>Login Form</w:t>
+      </w:r>
+    </w:p>
+    <w:p>
+      <w:pPr>
+        <w:pStyle w:val="NormalWeb"/>
+        <w:spacing w:before="0" w:beforeAutospacing="0" w:after="0" w:afterAutospacing="0"/>
+        <w:rPr>
+          <w:rFonts w:asciiTheme="minorHAnsi" w:hAnsiTheme="minorHAnsi" w:cstheme="minorHAnsi"/>
+          <w:color w:val="000000" w:themeColor="text1"/>
+          <w:sz w:val="22"/>
+          <w:szCs w:val="22"/>
+        </w:rPr>
+      </w:pPr>
+      <w:r>
+        <w:rPr>
+          <w:rFonts w:asciiTheme="minorHAnsi" w:hAnsiTheme="minorHAnsi" w:cstheme="minorHAnsi"/>
+          <w:color w:val="000000" w:themeColor="text1"/>
+          <w:sz w:val="22"/>
+          <w:szCs w:val="22"/>
+        </w:rPr>
+        <w:t>For the Login Page, there will be a form for the user to fill out. The form will include text input boxes where the user can type their account’s existing username or email, and the password that they created for the account when they signed up. There will also be a button with the text ‘Forgot password?” that will bring the user to a new page to reset their password. As well as a hyperlink that reads “Don’t have an account? Sign up.”. The link will navigate the user to the ‘Create an Account’ page. </w:t>
+      </w:r>
+    </w:p>
+    <w:p>
+      <w:pPr>
+        <w:rPr>
+          <w:color w:val="000000" w:themeColor="text1"/>
+        </w:rPr>
+      </w:pPr>
     </w:p>
     <w:p>
       <w:pPr>
@@ -196,6 +378,7 @@
           <w:b w:val="0"/>
           <w:bCs w:val="0"/>
         </w:rPr>
+        <w:lastRenderedPageBreak/>
         <w:t>Product Listing Page: Description of the product catalog here*</w:t>
       </w:r>
     </w:p>
@@ -309,7 +492,6 @@
           <w:b w:val="0"/>
           <w:bCs w:val="0"/>
         </w:rPr>
-        <w:lastRenderedPageBreak/>
         <w:t xml:space="preserve">UI/UX considerations </w:t>
       </w:r>
     </w:p>
@@ -380,24 +562,48 @@
     <w:p>
       <w:pPr>
         <w:pStyle w:val="Heading2"/>
-      </w:pPr>
-      <w:r>
+        <w:rPr>
+          <w:b w:val="0"/>
+          <w:bCs w:val="0"/>
+        </w:rPr>
+      </w:pPr>
+      <w:r>
+        <w:rPr>
+          <w:b w:val="0"/>
+          <w:bCs w:val="0"/>
+        </w:rPr>
         <w:t xml:space="preserve">Describe how the different pages will interact with each other </w:t>
       </w:r>
     </w:p>
     <w:p>
       <w:pPr>
         <w:pStyle w:val="Heading2"/>
-      </w:pPr>
-      <w:r>
+        <w:rPr>
+          <w:b w:val="0"/>
+          <w:bCs w:val="0"/>
+        </w:rPr>
+      </w:pPr>
+      <w:r>
+        <w:rPr>
+          <w:b w:val="0"/>
+          <w:bCs w:val="0"/>
+        </w:rPr>
         <w:t>Explain how users can add and remove items from their shopping cart, and how the cart will update.</w:t>
       </w:r>
     </w:p>
     <w:p>
       <w:pPr>
         <w:pStyle w:val="Heading2"/>
-      </w:pPr>
-      <w:r>
+        <w:rPr>
+          <w:b w:val="0"/>
+          <w:bCs w:val="0"/>
+        </w:rPr>
+      </w:pPr>
+      <w:r>
+        <w:rPr>
+          <w:b w:val="0"/>
+          <w:bCs w:val="0"/>
+        </w:rPr>
         <w:t>Discuss how the search feature will function and how users can filter the products.</w:t>
       </w:r>
     </w:p>
@@ -412,7 +618,7 @@
 </file>
 
 <file path=word/numbering.xml><?xml version="1.0" encoding="utf-8"?>
-<w:numbering xmlns:wpc="http://schemas.microsoft.com/office/word/2010/wordprocessingCanvas" xmlns:cx="http://schemas.microsoft.com/office/drawing/2014/chartex" xmlns:cx1="http://schemas.microsoft.com/office/drawing/2015/9/8/chartex" xmlns:cx2="http://schemas.microsoft.com/office/drawing/2015/10/21/chartex" xmlns:cx3="http://schemas.microsoft.com/office/drawing/2016/5/9/chartex" xmlns:cx4="http://schemas.microsoft.com/office/drawing/2016/5/10/chartex" xmlns:cx5="http://schemas.microsoft.com/office/drawing/2016/5/11/chartex" xmlns:cx6="http://schemas.microsoft.com/office/drawing/2016/5/12/chartex" xmlns:cx7="http://schemas.microsoft.com/office/drawing/2016/5/13/chartex" xmlns:cx8="http://schemas.microsoft.com/office/drawing/2016/5/14/chartex" xmlns:mc="http://schemas.openxmlformats.org/markup-compatibility/2006" xmlns:aink="http://schemas.microsoft.com/office/drawing/2016/ink" xmlns:am3d="http://schemas.microsoft.com/office/drawing/2017/model3d" xmlns:o="urn:schemas-microsoft-com:office:office" xmlns:r="http://schemas.openxmlformats.org/officeDocument/2006/relationships" xmlns:m="http://schemas.openxmlformats.org/officeDocument/2006/math" xmlns:v="urn:schemas-microsoft-com:vml" xmlns:wp14="http://schemas.microsoft.com/office/word/2010/wordprocessingDrawing" xmlns:wp="http://schemas.openxmlformats.org/drawingml/2006/wordprocessingDrawing" xmlns:w10="urn:schemas-microsoft-com:office:word" xmlns:w="http://schemas.openxmlformats.org/wordprocessingml/2006/main" xmlns:w14="http://schemas.microsoft.com/office/word/2010/wordml" xmlns:w15="http://schemas.microsoft.com/office/word/2012/wordml" xmlns:w16cex="http://schemas.microsoft.com/office/word/2018/wordml/cex" xmlns:w16cid="http://schemas.microsoft.com/office/word/2016/wordml/cid" xmlns:w16="http://schemas.microsoft.com/office/word/2018/wordml" xmlns:w16sdtdh="http://schemas.microsoft.com/office/word/2020/wordml/sdtdatahash" xmlns:w16se="http://schemas.microsoft.com/office/word/2015/wordml/symex" xmlns:wpg="http://schemas.microsoft.com/office/word/2010/wordprocessingGroup" xmlns:wpi="http://schemas.microsoft.com/office/word/2010/wordprocessingInk" xmlns:wne="http://schemas.microsoft.com/office/word/2006/wordml" xmlns:wps="http://schemas.microsoft.com/office/word/2010/wordprocessingShape" mc:Ignorable="w14 w15 w16se w16cid w16 w16cex w16sdtdh wp14">
+<w:numbering xmlns:wpc="http://schemas.microsoft.com/office/word/2010/wordprocessingCanvas" xmlns:cx="http://schemas.microsoft.com/office/drawing/2014/chartex" xmlns:cx1="http://schemas.microsoft.com/office/drawing/2015/9/8/chartex" xmlns:cx2="http://schemas.microsoft.com/office/drawing/2015/10/21/chartex" xmlns:cx3="http://schemas.microsoft.com/office/drawing/2016/5/9/chartex" xmlns:cx4="http://schemas.microsoft.com/office/drawing/2016/5/10/chartex" xmlns:cx5="http://schemas.microsoft.com/office/drawing/2016/5/11/chartex" xmlns:cx6="http://schemas.microsoft.com/office/drawing/2016/5/12/chartex" xmlns:cx7="http://schemas.microsoft.com/office/drawing/2016/5/13/chartex" xmlns:cx8="http://schemas.microsoft.com/office/drawing/2016/5/14/chartex" xmlns:mc="http://schemas.openxmlformats.org/markup-compatibility/2006" xmlns:aink="http://schemas.microsoft.com/office/drawing/2016/ink" xmlns:am3d="http://schemas.microsoft.com/office/drawing/2017/model3d" xmlns:o="urn:schemas-microsoft-com:office:office" xmlns:oel="http://schemas.microsoft.com/office/2019/extlst" xmlns:r="http://schemas.openxmlformats.org/officeDocument/2006/relationships" xmlns:m="http://schemas.openxmlformats.org/officeDocument/2006/math" xmlns:v="urn:schemas-microsoft-com:vml" xmlns:wp14="http://schemas.microsoft.com/office/word/2010/wordprocessingDrawing" xmlns:wp="http://schemas.openxmlformats.org/drawingml/2006/wordprocessingDrawing" xmlns:w10="urn:schemas-microsoft-com:office:word" xmlns:w="http://schemas.openxmlformats.org/wordprocessingml/2006/main" xmlns:w14="http://schemas.microsoft.com/office/word/2010/wordml" xmlns:w15="http://schemas.microsoft.com/office/word/2012/wordml" xmlns:w16cex="http://schemas.microsoft.com/office/word/2018/wordml/cex" xmlns:w16cid="http://schemas.microsoft.com/office/word/2016/wordml/cid" xmlns:w16="http://schemas.microsoft.com/office/word/2018/wordml" xmlns:w16du="http://schemas.microsoft.com/office/word/2023/wordml/word16du" xmlns:w16sdtdh="http://schemas.microsoft.com/office/word/2020/wordml/sdtdatahash" xmlns:w16sdtfl="http://schemas.microsoft.com/office/word/2024/wordml/sdtformatlock" xmlns:w16se="http://schemas.microsoft.com/office/word/2015/wordml/symex" xmlns:wpg="http://schemas.microsoft.com/office/word/2010/wordprocessingGroup" xmlns:wpi="http://schemas.microsoft.com/office/word/2010/wordprocessingInk" xmlns:wne="http://schemas.microsoft.com/office/word/2006/wordml" xmlns:wps="http://schemas.microsoft.com/office/word/2010/wordprocessingShape" mc:Ignorable="w14 w15 w16se w16cid w16 w16cex w16sdtdh w16sdtfl w16du wp14">
   <w:abstractNum w:abstractNumId="0" w15:restartNumberingAfterBreak="0">
     <w:nsid w:val="1482775B"/>
     <w:multiLevelType w:val="multilevel"/>
@@ -622,6 +828,118 @@
     </w:lvl>
   </w:abstractNum>
   <w:abstractNum w:abstractNumId="2" w15:restartNumberingAfterBreak="0">
+    <w:nsid w:val="310C6628"/>
+    <w:multiLevelType w:val="hybridMultilevel"/>
+    <w:tmpl w:val="C514029C"/>
+    <w:lvl w:ilvl="0" w:tplc="24063B7E">
+      <w:numFmt w:val="bullet"/>
+      <w:lvlText w:val=""/>
+      <w:lvlJc w:val="left"/>
+      <w:pPr>
+        <w:ind w:left="720" w:hanging="360"/>
+      </w:pPr>
+      <w:rPr>
+        <w:rFonts w:ascii="Wingdings" w:eastAsiaTheme="minorEastAsia" w:hAnsi="Wingdings" w:cstheme="minorBidi" w:hint="default"/>
+      </w:rPr>
+    </w:lvl>
+    <w:lvl w:ilvl="1" w:tplc="04090003" w:tentative="1">
+      <w:start w:val="1"/>
+      <w:numFmt w:val="bullet"/>
+      <w:lvlText w:val="o"/>
+      <w:lvlJc w:val="left"/>
+      <w:pPr>
+        <w:ind w:left="1440" w:hanging="360"/>
+      </w:pPr>
+      <w:rPr>
+        <w:rFonts w:ascii="Courier New" w:hAnsi="Courier New" w:cs="Courier New" w:hint="default"/>
+      </w:rPr>
+    </w:lvl>
+    <w:lvl w:ilvl="2" w:tplc="04090005" w:tentative="1">
+      <w:start w:val="1"/>
+      <w:numFmt w:val="bullet"/>
+      <w:lvlText w:val=""/>
+      <w:lvlJc w:val="left"/>
+      <w:pPr>
+        <w:ind w:left="2160" w:hanging="360"/>
+      </w:pPr>
+      <w:rPr>
+        <w:rFonts w:ascii="Wingdings" w:hAnsi="Wingdings" w:hint="default"/>
+      </w:rPr>
+    </w:lvl>
+    <w:lvl w:ilvl="3" w:tplc="04090001" w:tentative="1">
+      <w:start w:val="1"/>
+      <w:numFmt w:val="bullet"/>
+      <w:lvlText w:val=""/>
+      <w:lvlJc w:val="left"/>
+      <w:pPr>
+        <w:ind w:left="2880" w:hanging="360"/>
+      </w:pPr>
+      <w:rPr>
+        <w:rFonts w:ascii="Symbol" w:hAnsi="Symbol" w:hint="default"/>
+      </w:rPr>
+    </w:lvl>
+    <w:lvl w:ilvl="4" w:tplc="04090003" w:tentative="1">
+      <w:start w:val="1"/>
+      <w:numFmt w:val="bullet"/>
+      <w:lvlText w:val="o"/>
+      <w:lvlJc w:val="left"/>
+      <w:pPr>
+        <w:ind w:left="3600" w:hanging="360"/>
+      </w:pPr>
+      <w:rPr>
+        <w:rFonts w:ascii="Courier New" w:hAnsi="Courier New" w:cs="Courier New" w:hint="default"/>
+      </w:rPr>
+    </w:lvl>
+    <w:lvl w:ilvl="5" w:tplc="04090005" w:tentative="1">
+      <w:start w:val="1"/>
+      <w:numFmt w:val="bullet"/>
+      <w:lvlText w:val=""/>
+      <w:lvlJc w:val="left"/>
+      <w:pPr>
+        <w:ind w:left="4320" w:hanging="360"/>
+      </w:pPr>
+      <w:rPr>
+        <w:rFonts w:ascii="Wingdings" w:hAnsi="Wingdings" w:hint="default"/>
+      </w:rPr>
+    </w:lvl>
+    <w:lvl w:ilvl="6" w:tplc="04090001" w:tentative="1">
+      <w:start w:val="1"/>
+      <w:numFmt w:val="bullet"/>
+      <w:lvlText w:val=""/>
+      <w:lvlJc w:val="left"/>
+      <w:pPr>
+        <w:ind w:left="5040" w:hanging="360"/>
+      </w:pPr>
+      <w:rPr>
+        <w:rFonts w:ascii="Symbol" w:hAnsi="Symbol" w:hint="default"/>
+      </w:rPr>
+    </w:lvl>
+    <w:lvl w:ilvl="7" w:tplc="04090003" w:tentative="1">
+      <w:start w:val="1"/>
+      <w:numFmt w:val="bullet"/>
+      <w:lvlText w:val="o"/>
+      <w:lvlJc w:val="left"/>
+      <w:pPr>
+        <w:ind w:left="5760" w:hanging="360"/>
+      </w:pPr>
+      <w:rPr>
+        <w:rFonts w:ascii="Courier New" w:hAnsi="Courier New" w:cs="Courier New" w:hint="default"/>
+      </w:rPr>
+    </w:lvl>
+    <w:lvl w:ilvl="8" w:tplc="04090005" w:tentative="1">
+      <w:start w:val="1"/>
+      <w:numFmt w:val="bullet"/>
+      <w:lvlText w:val=""/>
+      <w:lvlJc w:val="left"/>
+      <w:pPr>
+        <w:ind w:left="6480" w:hanging="360"/>
+      </w:pPr>
+      <w:rPr>
+        <w:rFonts w:ascii="Wingdings" w:hAnsi="Wingdings" w:hint="default"/>
+      </w:rPr>
+    </w:lvl>
+  </w:abstractNum>
+  <w:abstractNum w:abstractNumId="3" w15:restartNumberingAfterBreak="0">
     <w:nsid w:val="3CB359C8"/>
     <w:multiLevelType w:val="hybridMultilevel"/>
     <w:tmpl w:val="14F2D450"/>
@@ -734,7 +1052,120 @@
       </w:rPr>
     </w:lvl>
   </w:abstractNum>
-  <w:abstractNum w:abstractNumId="3" w15:restartNumberingAfterBreak="0">
+  <w:abstractNum w:abstractNumId="4" w15:restartNumberingAfterBreak="0">
+    <w:nsid w:val="507E3838"/>
+    <w:multiLevelType w:val="hybridMultilevel"/>
+    <w:tmpl w:val="0C92C364"/>
+    <w:lvl w:ilvl="0" w:tplc="04090001">
+      <w:start w:val="1"/>
+      <w:numFmt w:val="bullet"/>
+      <w:lvlText w:val=""/>
+      <w:lvlJc w:val="left"/>
+      <w:pPr>
+        <w:ind w:left="720" w:hanging="360"/>
+      </w:pPr>
+      <w:rPr>
+        <w:rFonts w:ascii="Symbol" w:hAnsi="Symbol" w:hint="default"/>
+      </w:rPr>
+    </w:lvl>
+    <w:lvl w:ilvl="1" w:tplc="04090003" w:tentative="1">
+      <w:start w:val="1"/>
+      <w:numFmt w:val="bullet"/>
+      <w:lvlText w:val="o"/>
+      <w:lvlJc w:val="left"/>
+      <w:pPr>
+        <w:ind w:left="1440" w:hanging="360"/>
+      </w:pPr>
+      <w:rPr>
+        <w:rFonts w:ascii="Courier New" w:hAnsi="Courier New" w:cs="Courier New" w:hint="default"/>
+      </w:rPr>
+    </w:lvl>
+    <w:lvl w:ilvl="2" w:tplc="04090005" w:tentative="1">
+      <w:start w:val="1"/>
+      <w:numFmt w:val="bullet"/>
+      <w:lvlText w:val=""/>
+      <w:lvlJc w:val="left"/>
+      <w:pPr>
+        <w:ind w:left="2160" w:hanging="360"/>
+      </w:pPr>
+      <w:rPr>
+        <w:rFonts w:ascii="Wingdings" w:hAnsi="Wingdings" w:hint="default"/>
+      </w:rPr>
+    </w:lvl>
+    <w:lvl w:ilvl="3" w:tplc="04090001" w:tentative="1">
+      <w:start w:val="1"/>
+      <w:numFmt w:val="bullet"/>
+      <w:lvlText w:val=""/>
+      <w:lvlJc w:val="left"/>
+      <w:pPr>
+        <w:ind w:left="2880" w:hanging="360"/>
+      </w:pPr>
+      <w:rPr>
+        <w:rFonts w:ascii="Symbol" w:hAnsi="Symbol" w:hint="default"/>
+      </w:rPr>
+    </w:lvl>
+    <w:lvl w:ilvl="4" w:tplc="04090003" w:tentative="1">
+      <w:start w:val="1"/>
+      <w:numFmt w:val="bullet"/>
+      <w:lvlText w:val="o"/>
+      <w:lvlJc w:val="left"/>
+      <w:pPr>
+        <w:ind w:left="3600" w:hanging="360"/>
+      </w:pPr>
+      <w:rPr>
+        <w:rFonts w:ascii="Courier New" w:hAnsi="Courier New" w:cs="Courier New" w:hint="default"/>
+      </w:rPr>
+    </w:lvl>
+    <w:lvl w:ilvl="5" w:tplc="04090005" w:tentative="1">
+      <w:start w:val="1"/>
+      <w:numFmt w:val="bullet"/>
+      <w:lvlText w:val=""/>
+      <w:lvlJc w:val="left"/>
+      <w:pPr>
+        <w:ind w:left="4320" w:hanging="360"/>
+      </w:pPr>
+      <w:rPr>
+        <w:rFonts w:ascii="Wingdings" w:hAnsi="Wingdings" w:hint="default"/>
+      </w:rPr>
+    </w:lvl>
+    <w:lvl w:ilvl="6" w:tplc="04090001" w:tentative="1">
+      <w:start w:val="1"/>
+      <w:numFmt w:val="bullet"/>
+      <w:lvlText w:val=""/>
+      <w:lvlJc w:val="left"/>
+      <w:pPr>
+        <w:ind w:left="5040" w:hanging="360"/>
+      </w:pPr>
+      <w:rPr>
+        <w:rFonts w:ascii="Symbol" w:hAnsi="Symbol" w:hint="default"/>
+      </w:rPr>
+    </w:lvl>
+    <w:lvl w:ilvl="7" w:tplc="04090003" w:tentative="1">
+      <w:start w:val="1"/>
+      <w:numFmt w:val="bullet"/>
+      <w:lvlText w:val="o"/>
+      <w:lvlJc w:val="left"/>
+      <w:pPr>
+        <w:ind w:left="5760" w:hanging="360"/>
+      </w:pPr>
+      <w:rPr>
+        <w:rFonts w:ascii="Courier New" w:hAnsi="Courier New" w:cs="Courier New" w:hint="default"/>
+      </w:rPr>
+    </w:lvl>
+    <w:lvl w:ilvl="8" w:tplc="04090005" w:tentative="1">
+      <w:start w:val="1"/>
+      <w:numFmt w:val="bullet"/>
+      <w:lvlText w:val=""/>
+      <w:lvlJc w:val="left"/>
+      <w:pPr>
+        <w:ind w:left="6480" w:hanging="360"/>
+      </w:pPr>
+      <w:rPr>
+        <w:rFonts w:ascii="Wingdings" w:hAnsi="Wingdings" w:hint="default"/>
+      </w:rPr>
+    </w:lvl>
+  </w:abstractNum>
+  <w:abstractNum w:abstractNumId="5" w15:restartNumberingAfterBreak="0">
     <w:nsid w:val="58E3333A"/>
     <w:multiLevelType w:val="hybridMultilevel"/>
     <w:tmpl w:val="2FE02788"/>
@@ -823,50 +1254,56 @@
       </w:pPr>
     </w:lvl>
   </w:abstractNum>
-  <w:num w:numId="1">
+  <w:num w:numId="1" w16cid:durableId="1578176126">
+    <w:abstractNumId w:val="5"/>
+  </w:num>
+  <w:num w:numId="2" w16cid:durableId="1523204576">
+    <w:abstractNumId w:val="0"/>
+  </w:num>
+  <w:num w:numId="3" w16cid:durableId="2125810491">
+    <w:abstractNumId w:val="0"/>
+  </w:num>
+  <w:num w:numId="4" w16cid:durableId="503978012">
+    <w:abstractNumId w:val="0"/>
+  </w:num>
+  <w:num w:numId="5" w16cid:durableId="108203602">
+    <w:abstractNumId w:val="0"/>
+  </w:num>
+  <w:num w:numId="6" w16cid:durableId="22097214">
+    <w:abstractNumId w:val="0"/>
+  </w:num>
+  <w:num w:numId="7" w16cid:durableId="1335454692">
+    <w:abstractNumId w:val="0"/>
+  </w:num>
+  <w:num w:numId="8" w16cid:durableId="1779174935">
+    <w:abstractNumId w:val="0"/>
+  </w:num>
+  <w:num w:numId="9" w16cid:durableId="42366184">
+    <w:abstractNumId w:val="0"/>
+  </w:num>
+  <w:num w:numId="10" w16cid:durableId="362707161">
+    <w:abstractNumId w:val="0"/>
+  </w:num>
+  <w:num w:numId="11" w16cid:durableId="1798252353">
+    <w:abstractNumId w:val="0"/>
+  </w:num>
+  <w:num w:numId="12" w16cid:durableId="1418021148">
+    <w:abstractNumId w:val="1"/>
+  </w:num>
+  <w:num w:numId="13" w16cid:durableId="1792556945">
     <w:abstractNumId w:val="3"/>
   </w:num>
-  <w:num w:numId="2">
-    <w:abstractNumId w:val="0"/>
+  <w:num w:numId="14" w16cid:durableId="243226224">
+    <w:abstractNumId w:val="4"/>
   </w:num>
-  <w:num w:numId="3">
-    <w:abstractNumId w:val="0"/>
-  </w:num>
-  <w:num w:numId="4">
-    <w:abstractNumId w:val="0"/>
-  </w:num>
-  <w:num w:numId="5">
-    <w:abstractNumId w:val="0"/>
-  </w:num>
-  <w:num w:numId="6">
-    <w:abstractNumId w:val="0"/>
-  </w:num>
-  <w:num w:numId="7">
-    <w:abstractNumId w:val="0"/>
-  </w:num>
-  <w:num w:numId="8">
-    <w:abstractNumId w:val="0"/>
-  </w:num>
-  <w:num w:numId="9">
-    <w:abstractNumId w:val="0"/>
-  </w:num>
-  <w:num w:numId="10">
-    <w:abstractNumId w:val="0"/>
-  </w:num>
-  <w:num w:numId="11">
-    <w:abstractNumId w:val="0"/>
-  </w:num>
-  <w:num w:numId="12">
-    <w:abstractNumId w:val="1"/>
-  </w:num>
-  <w:num w:numId="13">
+  <w:num w:numId="15" w16cid:durableId="819620020">
     <w:abstractNumId w:val="2"/>
   </w:num>
 </w:numbering>
 </file>
 
 <file path=word/styles.xml><?xml version="1.0" encoding="utf-8"?>
-<w:styles xmlns:mc="http://schemas.openxmlformats.org/markup-compatibility/2006" xmlns:r="http://schemas.openxmlformats.org/officeDocument/2006/relationships" xmlns:w="http://schemas.openxmlformats.org/wordprocessingml/2006/main" xmlns:w14="http://schemas.microsoft.com/office/word/2010/wordml" xmlns:w15="http://schemas.microsoft.com/office/word/2012/wordml" xmlns:w16cex="http://schemas.microsoft.com/office/word/2018/wordml/cex" xmlns:w16cid="http://schemas.microsoft.com/office/word/2016/wordml/cid" xmlns:w16="http://schemas.microsoft.com/office/word/2018/wordml" xmlns:w16sdtdh="http://schemas.microsoft.com/office/word/2020/wordml/sdtdatahash" xmlns:w16se="http://schemas.microsoft.com/office/word/2015/wordml/symex" mc:Ignorable="w14 w15 w16se w16cid w16 w16cex w16sdtdh">
+<w:styles xmlns:mc="http://schemas.openxmlformats.org/markup-compatibility/2006" xmlns:r="http://schemas.openxmlformats.org/officeDocument/2006/relationships" xmlns:w="http://schemas.openxmlformats.org/wordprocessingml/2006/main" xmlns:w14="http://schemas.microsoft.com/office/word/2010/wordml" xmlns:w15="http://schemas.microsoft.com/office/word/2012/wordml" xmlns:w16cex="http://schemas.microsoft.com/office/word/2018/wordml/cex" xmlns:w16cid="http://schemas.microsoft.com/office/word/2016/wordml/cid" xmlns:w16="http://schemas.microsoft.com/office/word/2018/wordml" xmlns:w16du="http://schemas.microsoft.com/office/word/2023/wordml/word16du" xmlns:w16sdtdh="http://schemas.microsoft.com/office/word/2020/wordml/sdtdatahash" xmlns:w16sdtfl="http://schemas.microsoft.com/office/word/2024/wordml/sdtformatlock" xmlns:w16se="http://schemas.microsoft.com/office/word/2015/wordml/symex" mc:Ignorable="w14 w15 w16se w16cid w16 w16cex w16sdtdh w16sdtfl w16du">
   <w:docDefaults>
     <w:rPrDefault>
       <w:rPr>
@@ -1518,7 +1955,6 @@
   <w:style w:type="character" w:default="1" w:styleId="DefaultParagraphFont">
     <w:name w:val="Default Paragraph Font"/>
     <w:uiPriority w:val="1"/>
-    <w:semiHidden/>
     <w:unhideWhenUsed/>
   </w:style>
   <w:style w:type="table" w:default="1" w:styleId="TableNormal">
@@ -2005,6 +2441,22 @@
       <w:bCs/>
       <w:sz w:val="20"/>
       <w:szCs w:val="20"/>
+    </w:rPr>
+  </w:style>
+  <w:style w:type="paragraph" w:styleId="NormalWeb">
+    <w:name w:val="Normal (Web)"/>
+    <w:basedOn w:val="Normal"/>
+    <w:uiPriority w:val="99"/>
+    <w:semiHidden/>
+    <w:unhideWhenUsed/>
+    <w:rsid w:val="00AC37EB"/>
+    <w:pPr>
+      <w:spacing w:before="100" w:beforeAutospacing="1" w:after="100" w:afterAutospacing="1" w:line="240" w:lineRule="auto"/>
+    </w:pPr>
+    <w:rPr>
+      <w:rFonts w:ascii="Times New Roman" w:eastAsia="Times New Roman" w:hAnsi="Times New Roman" w:cs="Times New Roman"/>
+      <w:sz w:val="24"/>
+      <w:szCs w:val="24"/>
     </w:rPr>
   </w:style>
 </w:styles>
@@ -2306,10 +2758,23 @@
 </file>
 
 <file path=customXml/item1.xml><?xml version="1.0" encoding="utf-8"?>
-<b:Sources xmlns:b="http://schemas.openxmlformats.org/officeDocument/2006/bibliography" xmlns="http://schemas.openxmlformats.org/officeDocument/2006/bibliography" SelectedStyle="\APASixthEditionOfficeOnline.xsl" StyleName="APA" Version="6"/>
+<p:properties xmlns:p="http://schemas.microsoft.com/office/2006/metadata/properties" xmlns:xsi="http://www.w3.org/2001/XMLSchema-instance" xmlns:pc="http://schemas.microsoft.com/office/infopath/2007/PartnerControls">
+  <documentManagement>
+    <_activity xmlns="88c49b98-01ac-4dbd-adc2-2820798e42d5" xsi:nil="true"/>
+  </documentManagement>
+</p:properties>
 </file>
 
 <file path=customXml/item2.xml><?xml version="1.0" encoding="utf-8"?>
+<?mso-contentType ?>
+<FormTemplates xmlns="http://schemas.microsoft.com/sharepoint/v3/contenttype/forms">
+  <Display>DocumentLibraryForm</Display>
+  <Edit>DocumentLibraryForm</Edit>
+  <New>DocumentLibraryForm</New>
+</FormTemplates>
+</file>
+
+<file path=customXml/item3.xml><?xml version="1.0" encoding="utf-8"?>
 <ct:contentTypeSchema xmlns:ct="http://schemas.microsoft.com/office/2006/metadata/contentType" xmlns:ma="http://schemas.microsoft.com/office/2006/metadata/properties/metaAttributes" ct:_="" ma:_="" ma:contentTypeName="Document" ma:contentTypeID="0x010100B159A7493DA5034B9AFC4284E4A25251" ma:contentTypeVersion="11" ma:contentTypeDescription="Create a new document." ma:contentTypeScope="" ma:versionID="c48b5e9ad54c44ce1a6f3408ffffc842">
   <xsd:schema xmlns:xsd="http://www.w3.org/2001/XMLSchema" xmlns:xs="http://www.w3.org/2001/XMLSchema" xmlns:p="http://schemas.microsoft.com/office/2006/metadata/properties" xmlns:ns3="88c49b98-01ac-4dbd-adc2-2820798e42d5" targetNamespace="http://schemas.microsoft.com/office/2006/metadata/properties" ma:root="true" ma:fieldsID="9686f2f2ac85bf099dd19f49e6d8cc56" ns3:_="">
     <xsd:import namespace="88c49b98-01ac-4dbd-adc2-2820798e42d5"/>
@@ -2497,32 +2962,35 @@
 </ct:contentTypeSchema>
 </file>
 
-<file path=customXml/item3.xml><?xml version="1.0" encoding="utf-8"?>
-<?mso-contentType ?>
-<FormTemplates xmlns="http://schemas.microsoft.com/sharepoint/v3/contenttype/forms">
-  <Display>DocumentLibraryForm</Display>
-  <Edit>DocumentLibraryForm</Edit>
-  <New>DocumentLibraryForm</New>
-</FormTemplates>
-</file>
-
 <file path=customXml/item4.xml><?xml version="1.0" encoding="utf-8"?>
-<p:properties xmlns:p="http://schemas.microsoft.com/office/2006/metadata/properties" xmlns:xsi="http://www.w3.org/2001/XMLSchema-instance" xmlns:pc="http://schemas.microsoft.com/office/infopath/2007/PartnerControls">
-  <documentManagement>
-    <_activity xmlns="88c49b98-01ac-4dbd-adc2-2820798e42d5" xsi:nil="true"/>
-  </documentManagement>
-</p:properties>
+<b:Sources xmlns:b="http://schemas.openxmlformats.org/officeDocument/2006/bibliography" xmlns="http://schemas.openxmlformats.org/officeDocument/2006/bibliography" SelectedStyle="\APASixthEditionOfficeOnline.xsl" StyleName="APA" Version="6"/>
 </file>
 
 <file path=customXml/itemProps1.xml><?xml version="1.0" encoding="utf-8"?>
-<ds:datastoreItem xmlns:ds="http://schemas.openxmlformats.org/officeDocument/2006/customXml" ds:itemID="{0BD4B18E-7318-422D-AC32-3E80C51DD8F3}">
+<ds:datastoreItem xmlns:ds="http://schemas.openxmlformats.org/officeDocument/2006/customXml" ds:itemID="{EF29CD8B-6A99-4287-A710-4EB27241E262}">
   <ds:schemaRefs>
-    <ds:schemaRef ds:uri="http://schemas.openxmlformats.org/officeDocument/2006/bibliography"/>
+    <ds:schemaRef ds:uri="http://www.w3.org/XML/1998/namespace"/>
+    <ds:schemaRef ds:uri="http://schemas.openxmlformats.org/package/2006/metadata/core-properties"/>
+    <ds:schemaRef ds:uri="http://schemas.microsoft.com/office/2006/documentManagement/types"/>
+    <ds:schemaRef ds:uri="http://schemas.microsoft.com/office/2006/metadata/properties"/>
+    <ds:schemaRef ds:uri="http://purl.org/dc/elements/1.1/"/>
+    <ds:schemaRef ds:uri="http://purl.org/dc/terms/"/>
+    <ds:schemaRef ds:uri="http://schemas.microsoft.com/office/infopath/2007/PartnerControls"/>
+    <ds:schemaRef ds:uri="88c49b98-01ac-4dbd-adc2-2820798e42d5"/>
+    <ds:schemaRef ds:uri="http://purl.org/dc/dcmitype/"/>
   </ds:schemaRefs>
 </ds:datastoreItem>
 </file>
 
 <file path=customXml/itemProps2.xml><?xml version="1.0" encoding="utf-8"?>
+<ds:datastoreItem xmlns:ds="http://schemas.openxmlformats.org/officeDocument/2006/customXml" ds:itemID="{D6AFD902-50BD-42C9-AAD6-846F4709C864}">
+  <ds:schemaRefs>
+    <ds:schemaRef ds:uri="http://schemas.microsoft.com/sharepoint/v3/contenttype/forms"/>
+  </ds:schemaRefs>
+</ds:datastoreItem>
+</file>
+
+<file path=customXml/itemProps3.xml><?xml version="1.0" encoding="utf-8"?>
 <ds:datastoreItem xmlns:ds="http://schemas.openxmlformats.org/officeDocument/2006/customXml" ds:itemID="{0F696DF0-AF45-4FB1-930D-E44F72D5DD63}">
   <ds:schemaRefs>
     <ds:schemaRef ds:uri="http://schemas.microsoft.com/office/2006/metadata/contentType"/>
@@ -2540,26 +3008,10 @@
 </ds:datastoreItem>
 </file>
 
-<file path=customXml/itemProps3.xml><?xml version="1.0" encoding="utf-8"?>
-<ds:datastoreItem xmlns:ds="http://schemas.openxmlformats.org/officeDocument/2006/customXml" ds:itemID="{D6AFD902-50BD-42C9-AAD6-846F4709C864}">
+<file path=customXml/itemProps4.xml><?xml version="1.0" encoding="utf-8"?>
+<ds:datastoreItem xmlns:ds="http://schemas.openxmlformats.org/officeDocument/2006/customXml" ds:itemID="{0BD4B18E-7318-422D-AC32-3E80C51DD8F3}">
   <ds:schemaRefs>
-    <ds:schemaRef ds:uri="http://schemas.microsoft.com/sharepoint/v3/contenttype/forms"/>
-  </ds:schemaRefs>
-</ds:datastoreItem>
-</file>
-
-<file path=customXml/itemProps4.xml><?xml version="1.0" encoding="utf-8"?>
-<ds:datastoreItem xmlns:ds="http://schemas.openxmlformats.org/officeDocument/2006/customXml" ds:itemID="{EF29CD8B-6A99-4287-A710-4EB27241E262}">
-  <ds:schemaRefs>
-    <ds:schemaRef ds:uri="http://www.w3.org/XML/1998/namespace"/>
-    <ds:schemaRef ds:uri="http://schemas.openxmlformats.org/package/2006/metadata/core-properties"/>
-    <ds:schemaRef ds:uri="http://schemas.microsoft.com/office/2006/documentManagement/types"/>
-    <ds:schemaRef ds:uri="http://schemas.microsoft.com/office/2006/metadata/properties"/>
-    <ds:schemaRef ds:uri="http://purl.org/dc/elements/1.1/"/>
-    <ds:schemaRef ds:uri="http://purl.org/dc/terms/"/>
-    <ds:schemaRef ds:uri="http://schemas.microsoft.com/office/infopath/2007/PartnerControls"/>
-    <ds:schemaRef ds:uri="88c49b98-01ac-4dbd-adc2-2820798e42d5"/>
-    <ds:schemaRef ds:uri="http://purl.org/dc/dcmitype/"/>
+    <ds:schemaRef ds:uri="http://schemas.openxmlformats.org/officeDocument/2006/bibliography"/>
   </ds:schemaRefs>
 </ds:datastoreItem>
 </file>
</xml_diff>

<commit_message>
made edit to table of contents
</commit_message>
<xml_diff>
--- a/Documents/TeamProjectProposal.docx
+++ b/Documents/TeamProjectProposal.docx
@@ -97,7 +97,7 @@
                   <w:rPr>
                     <w:rStyle w:val="Heading2Char"/>
                   </w:rPr>
-                  <w:t xml:space="preserve"> TEAM PROJECT PROPOSAL  </w:t>
+                  <w:t>TEAM PROJECT PROPOSAL</w:t>
                 </w:r>
               </w:p>
             </w:sdtContent>
@@ -145,7 +145,7 @@
                   <w:rPr>
                     <w:rStyle w:val="Heading3Char"/>
                   </w:rPr>
-                  <w:t xml:space="preserve"> Team Members: Sabrina Robinson, Hélène Rousseau &amp; Rachel Herron</w:t>
+                  <w:t>Team Members: Sabrina Robinson, Hélène Rousseau &amp; Rachel Herron</w:t>
                 </w:r>
               </w:p>
             </w:tc>
@@ -263,6 +263,15 @@
     </w:sdt>
     <w:sdt>
       <w:sdtPr>
+        <w:rPr>
+          <w:rFonts w:asciiTheme="minorHAnsi" w:eastAsiaTheme="minorEastAsia" w:hAnsiTheme="minorHAnsi" w:cstheme="minorBidi"/>
+          <w:b w:val="0"/>
+          <w:bCs w:val="0"/>
+          <w:smallCaps w:val="0"/>
+          <w:color w:val="auto"/>
+          <w:sz w:val="22"/>
+          <w:szCs w:val="22"/>
+        </w:rPr>
         <w:id w:val="1320000987"/>
         <w:docPartObj>
           <w:docPartGallery w:val="Table of Contents"/>
@@ -271,12 +280,7 @@
       </w:sdtPr>
       <w:sdtEndPr>
         <w:rPr>
-          <w:rFonts w:asciiTheme="minorHAnsi" w:eastAsiaTheme="minorEastAsia" w:hAnsiTheme="minorHAnsi" w:cstheme="minorBidi"/>
-          <w:smallCaps w:val="0"/>
           <w:noProof/>
-          <w:color w:val="auto"/>
-          <w:sz w:val="22"/>
-          <w:szCs w:val="22"/>
         </w:rPr>
       </w:sdtEndPr>
       <w:sdtContent>
@@ -310,6 +314,9 @@
             </w:rPr>
           </w:pPr>
           <w:r>
+            <w:br/>
+          </w:r>
+          <w:r>
             <w:fldChar w:fldCharType="begin"/>
           </w:r>
           <w:r>
@@ -318,235 +325,6 @@
           <w:r>
             <w:fldChar w:fldCharType="separate"/>
           </w:r>
-          <w:hyperlink w:anchor="_Toc192614240" w:history="1">
-            <w:r>
-              <w:rPr>
-                <w:rStyle w:val="Hyperlink"/>
-                <w:noProof/>
-              </w:rPr>
-              <w:t>Internet Programming</w:t>
-            </w:r>
-            <w:r>
-              <w:rPr>
-                <w:noProof/>
-                <w:webHidden/>
-              </w:rPr>
-              <w:tab/>
-            </w:r>
-            <w:r>
-              <w:rPr>
-                <w:noProof/>
-                <w:webHidden/>
-              </w:rPr>
-              <w:fldChar w:fldCharType="begin"/>
-            </w:r>
-            <w:r>
-              <w:rPr>
-                <w:noProof/>
-                <w:webHidden/>
-              </w:rPr>
-              <w:instrText xml:space="preserve"> PAGEREF _Toc192614240 \h </w:instrText>
-            </w:r>
-            <w:r>
-              <w:rPr>
-                <w:noProof/>
-                <w:webHidden/>
-              </w:rPr>
-            </w:r>
-            <w:r>
-              <w:rPr>
-                <w:noProof/>
-                <w:webHidden/>
-              </w:rPr>
-              <w:fldChar w:fldCharType="separate"/>
-            </w:r>
-            <w:r>
-              <w:rPr>
-                <w:noProof/>
-                <w:webHidden/>
-              </w:rPr>
-              <w:t>0</w:t>
-            </w:r>
-            <w:r>
-              <w:rPr>
-                <w:noProof/>
-                <w:webHidden/>
-              </w:rPr>
-              <w:fldChar w:fldCharType="end"/>
-            </w:r>
-          </w:hyperlink>
-        </w:p>
-        <w:p>
-          <w:pPr>
-            <w:pStyle w:val="TOC2"/>
-            <w:tabs>
-              <w:tab w:val="right" w:leader="dot" w:pos="10790"/>
-            </w:tabs>
-            <w:rPr>
-              <w:rFonts w:cstheme="minorBidi"/>
-              <w:noProof/>
-              <w:kern w:val="2"/>
-              <w:sz w:val="24"/>
-              <w:szCs w:val="24"/>
-              <w:lang w:val="en-CA" w:eastAsia="en-CA"/>
-              <w14:ligatures w14:val="standardContextual"/>
-            </w:rPr>
-          </w:pPr>
-          <w:hyperlink w:anchor="_Toc192614241" w:history="1">
-            <w:r>
-              <w:rPr>
-                <w:rStyle w:val="Hyperlink"/>
-                <w:noProof/>
-              </w:rPr>
-              <w:t xml:space="preserve"> TEAM PROJECT PROPOSAL  </w:t>
-            </w:r>
-            <w:r>
-              <w:rPr>
-                <w:noProof/>
-                <w:webHidden/>
-              </w:rPr>
-              <w:tab/>
-            </w:r>
-            <w:r>
-              <w:rPr>
-                <w:noProof/>
-                <w:webHidden/>
-              </w:rPr>
-              <w:fldChar w:fldCharType="begin"/>
-            </w:r>
-            <w:r>
-              <w:rPr>
-                <w:noProof/>
-                <w:webHidden/>
-              </w:rPr>
-              <w:instrText xml:space="preserve"> PAGEREF _Toc192614241 \h </w:instrText>
-            </w:r>
-            <w:r>
-              <w:rPr>
-                <w:noProof/>
-                <w:webHidden/>
-              </w:rPr>
-            </w:r>
-            <w:r>
-              <w:rPr>
-                <w:noProof/>
-                <w:webHidden/>
-              </w:rPr>
-              <w:fldChar w:fldCharType="separate"/>
-            </w:r>
-            <w:r>
-              <w:rPr>
-                <w:noProof/>
-                <w:webHidden/>
-              </w:rPr>
-              <w:t>0</w:t>
-            </w:r>
-            <w:r>
-              <w:rPr>
-                <w:noProof/>
-                <w:webHidden/>
-              </w:rPr>
-              <w:fldChar w:fldCharType="end"/>
-            </w:r>
-          </w:hyperlink>
-        </w:p>
-        <w:p>
-          <w:pPr>
-            <w:pStyle w:val="TOC3"/>
-            <w:tabs>
-              <w:tab w:val="right" w:leader="dot" w:pos="10790"/>
-            </w:tabs>
-            <w:rPr>
-              <w:rFonts w:cstheme="minorBidi"/>
-              <w:noProof/>
-              <w:kern w:val="2"/>
-              <w:sz w:val="24"/>
-              <w:szCs w:val="24"/>
-              <w:lang w:val="en-CA" w:eastAsia="en-CA"/>
-              <w14:ligatures w14:val="standardContextual"/>
-            </w:rPr>
-          </w:pPr>
-          <w:hyperlink w:anchor="_Toc192614242" w:history="1">
-            <w:r>
-              <w:rPr>
-                <w:rStyle w:val="Hyperlink"/>
-                <w:noProof/>
-              </w:rPr>
-              <w:t xml:space="preserve"> Team Members: Sabrina Robinson, Hélène Rousseau &amp; Rachel Herron</w:t>
-            </w:r>
-            <w:r>
-              <w:rPr>
-                <w:noProof/>
-                <w:webHidden/>
-              </w:rPr>
-              <w:tab/>
-            </w:r>
-            <w:r>
-              <w:rPr>
-                <w:noProof/>
-                <w:webHidden/>
-              </w:rPr>
-              <w:fldChar w:fldCharType="begin"/>
-            </w:r>
-            <w:r>
-              <w:rPr>
-                <w:noProof/>
-                <w:webHidden/>
-              </w:rPr>
-              <w:instrText xml:space="preserve"> PAGEREF _Toc192614242 \h </w:instrText>
-            </w:r>
-            <w:r>
-              <w:rPr>
-                <w:noProof/>
-                <w:webHidden/>
-              </w:rPr>
-            </w:r>
-            <w:r>
-              <w:rPr>
-                <w:noProof/>
-                <w:webHidden/>
-              </w:rPr>
-              <w:fldChar w:fldCharType="separate"/>
-            </w:r>
-            <w:r>
-              <w:rPr>
-                <w:noProof/>
-                <w:webHidden/>
-              </w:rPr>
-              <w:t>0</w:t>
-            </w:r>
-            <w:r>
-              <w:rPr>
-                <w:noProof/>
-                <w:webHidden/>
-              </w:rPr>
-              <w:fldChar w:fldCharType="end"/>
-            </w:r>
-          </w:hyperlink>
-          <w:r>
-            <w:rPr>
-              <w:rStyle w:val="Hyperlink"/>
-              <w:noProof/>
-            </w:rPr>
-            <w:t>'</w:t>
-          </w:r>
-        </w:p>
-        <w:p>
-          <w:pPr>
-            <w:pStyle w:val="TOC1"/>
-            <w:tabs>
-              <w:tab w:val="right" w:leader="dot" w:pos="10790"/>
-            </w:tabs>
-            <w:rPr>
-              <w:rFonts w:cstheme="minorBidi"/>
-              <w:noProof/>
-              <w:kern w:val="2"/>
-              <w:sz w:val="24"/>
-              <w:szCs w:val="24"/>
-              <w:lang w:val="en-CA" w:eastAsia="en-CA"/>
-              <w14:ligatures w14:val="standardContextual"/>
-            </w:rPr>
-          </w:pPr>
           <w:hyperlink w:anchor="_Toc192614243" w:history="1">
             <w:r>
               <w:rPr>
@@ -3065,31 +2843,7 @@
         <w:rPr>
           <w:rFonts w:ascii="Calibri Light" w:hAnsi="Calibri Light" w:cs="Calibri Light"/>
         </w:rPr>
-        <w:t xml:space="preserve">Our target audience is readers and music enthusiasts that are looking for a website equivalent to a book/music store as well as a social media app other than the usual Amazon or X. Within this broad group, we will mainly target Gen Z and </w:t>
-      </w:r>
-      <w:r>
-        <w:rPr>
-          <w:rFonts w:ascii="Calibri Light" w:hAnsi="Calibri Light" w:cs="Calibri Light"/>
-        </w:rPr>
-        <w:t>Millennials</w:t>
-      </w:r>
-      <w:r>
-        <w:rPr>
-          <w:rFonts w:ascii="Calibri Light" w:hAnsi="Calibri Light" w:cs="Calibri Light"/>
-        </w:rPr>
-        <w:t xml:space="preserve"> in terms of design such as the </w:t>
-      </w:r>
-      <w:r>
-        <w:rPr>
-          <w:rFonts w:ascii="Calibri Light" w:hAnsi="Calibri Light" w:cs="Calibri Light"/>
-        </w:rPr>
-        <w:t>color</w:t>
-      </w:r>
-      <w:r>
-        <w:rPr>
-          <w:rFonts w:ascii="Calibri Light" w:hAnsi="Calibri Light" w:cs="Calibri Light"/>
-        </w:rPr>
-        <w:t xml:space="preserve"> scheme and the overall style choices for our buttons, inputs, interactions, etc.</w:t>
+        <w:t>Our target audience is readers and music enthusiasts that are looking for a website equivalent to a book/music store as well as a social media app other than the usual Amazon or X. Within this broad group, we will mainly target Gen Z and Millennials in terms of design such as the color scheme and the overall style choices for our buttons, inputs, interactions, etc.</w:t>
       </w:r>
     </w:p>
     <w:p>
@@ -3249,19 +3003,7 @@
         <w:rPr>
           <w:rFonts w:ascii="Calibri Light" w:hAnsi="Calibri Light" w:cs="Calibri Light"/>
         </w:rPr>
-        <w:t xml:space="preserve">Recommendations </w:t>
-      </w:r>
-      <w:r>
-        <w:rPr>
-          <w:rFonts w:ascii="Calibri Light" w:hAnsi="Calibri Light" w:cs="Calibri Light"/>
-        </w:rPr>
-        <w:t xml:space="preserve">for a </w:t>
-      </w:r>
-      <w:r>
-        <w:rPr>
-          <w:rFonts w:ascii="Calibri Light" w:hAnsi="Calibri Light" w:cs="Calibri Light"/>
-        </w:rPr>
-        <w:t>book playlist for a specific book.</w:t>
+        <w:t>Recommendations for a book playlist for a specific book.</w:t>
       </w:r>
     </w:p>
     <w:p>
@@ -3280,19 +3022,7 @@
         <w:rPr>
           <w:rFonts w:ascii="Calibri Light" w:hAnsi="Calibri Light" w:cs="Calibri Light"/>
         </w:rPr>
-        <w:t xml:space="preserve">Recommendations </w:t>
-      </w:r>
-      <w:r>
-        <w:rPr>
-          <w:rFonts w:ascii="Calibri Light" w:hAnsi="Calibri Light" w:cs="Calibri Light"/>
-        </w:rPr>
-        <w:t>for a music</w:t>
-      </w:r>
-      <w:r>
-        <w:rPr>
-          <w:rFonts w:ascii="Calibri Light" w:hAnsi="Calibri Light" w:cs="Calibri Light"/>
-        </w:rPr>
-        <w:t xml:space="preserve"> playlist related to a specific song.</w:t>
+        <w:t>Recommendations for a music playlist related to a specific song.</w:t>
       </w:r>
     </w:p>
     <w:p>
@@ -3569,15 +3299,7 @@
           <w:b w:val="0"/>
           <w:bCs w:val="0"/>
         </w:rPr>
-        <w:t xml:space="preserve"> </w:t>
-      </w:r>
-      <w:r>
-        <w:rPr>
-          <w:rFonts w:asciiTheme="minorHAnsi" w:hAnsiTheme="minorHAnsi" w:cstheme="minorHAnsi"/>
-          <w:b w:val="0"/>
-          <w:bCs w:val="0"/>
-        </w:rPr>
-        <w:t>description:</w:t>
+        <w:t xml:space="preserve"> description:</w:t>
       </w:r>
       <w:bookmarkEnd w:id="14"/>
     </w:p>
@@ -3636,15 +3358,7 @@
           <w:b w:val="0"/>
           <w:bCs w:val="0"/>
         </w:rPr>
-        <w:t xml:space="preserve"> </w:t>
-      </w:r>
-      <w:r>
-        <w:rPr>
-          <w:rFonts w:asciiTheme="minorHAnsi" w:hAnsiTheme="minorHAnsi" w:cstheme="minorHAnsi"/>
-          <w:b w:val="0"/>
-          <w:bCs w:val="0"/>
-        </w:rPr>
-        <w:t>description:</w:t>
+        <w:t xml:space="preserve"> description:</w:t>
       </w:r>
       <w:bookmarkEnd w:id="15"/>
     </w:p>
@@ -5476,19 +5190,7 @@
         <w:rPr>
           <w:rFonts w:ascii="Calibri Light" w:hAnsi="Calibri Light" w:cs="Calibri Light"/>
         </w:rPr>
-        <w:t xml:space="preserve"> Limited use of harsh straight lines </w:t>
-      </w:r>
-      <w:r>
-        <w:rPr>
-          <w:rFonts w:ascii="Calibri Light" w:hAnsi="Calibri Light" w:cs="Calibri Light"/>
-        </w:rPr>
-        <w:t>except for</w:t>
-      </w:r>
-      <w:r>
-        <w:rPr>
-          <w:rFonts w:ascii="Calibri Light" w:hAnsi="Calibri Light" w:cs="Calibri Light"/>
-        </w:rPr>
-        <w:t xml:space="preserve"> some boxes used</w:t>
+        <w:t xml:space="preserve"> Limited use of harsh straight lines except for some boxes used</w:t>
       </w:r>
       <w:r>
         <w:rPr>
@@ -5622,43 +5324,7 @@
         <w:rPr>
           <w:rFonts w:ascii="Calibri Light" w:hAnsi="Calibri Light" w:cs="Calibri Light"/>
         </w:rPr>
-        <w:t xml:space="preserve">For the </w:t>
-      </w:r>
-      <w:r>
-        <w:rPr>
-          <w:rFonts w:ascii="Calibri Light" w:hAnsi="Calibri Light" w:cs="Calibri Light"/>
-        </w:rPr>
-        <w:t>color</w:t>
-      </w:r>
-      <w:r>
-        <w:rPr>
-          <w:rFonts w:ascii="Calibri Light" w:hAnsi="Calibri Light" w:cs="Calibri Light"/>
-        </w:rPr>
-        <w:t xml:space="preserve"> scheme, we decided to go </w:t>
-      </w:r>
-      <w:r>
-        <w:rPr>
-          <w:rFonts w:ascii="Calibri Light" w:hAnsi="Calibri Light" w:cs="Calibri Light"/>
-        </w:rPr>
-        <w:t>for neutral</w:t>
-      </w:r>
-      <w:r>
-        <w:rPr>
-          <w:rFonts w:ascii="Calibri Light" w:hAnsi="Calibri Light" w:cs="Calibri Light"/>
-        </w:rPr>
-        <w:t xml:space="preserve"> tones with compliments of bold </w:t>
-      </w:r>
-      <w:r>
-        <w:rPr>
-          <w:rFonts w:ascii="Calibri Light" w:hAnsi="Calibri Light" w:cs="Calibri Light"/>
-        </w:rPr>
-        <w:t>colors</w:t>
-      </w:r>
-      <w:r>
-        <w:rPr>
-          <w:rFonts w:ascii="Calibri Light" w:hAnsi="Calibri Light" w:cs="Calibri Light"/>
-        </w:rPr>
-        <w:t xml:space="preserve">. </w:t>
+        <w:t xml:space="preserve">For the color scheme, we decided to go for neutral tones with compliments of bold colors. </w:t>
       </w:r>
       <w:r>
         <w:rPr>
@@ -5670,19 +5336,7 @@
         <w:rPr>
           <w:rFonts w:ascii="Calibri Light" w:hAnsi="Calibri Light" w:cs="Calibri Light"/>
         </w:rPr>
-        <w:t xml:space="preserve">We want to have pops of </w:t>
-      </w:r>
-      <w:r>
-        <w:rPr>
-          <w:rFonts w:ascii="Calibri Light" w:hAnsi="Calibri Light" w:cs="Calibri Light"/>
-        </w:rPr>
-        <w:t>color</w:t>
-      </w:r>
-      <w:r>
-        <w:rPr>
-          <w:rFonts w:ascii="Calibri Light" w:hAnsi="Calibri Light" w:cs="Calibri Light"/>
-        </w:rPr>
-        <w:t xml:space="preserve"> everywhere that’ll make the eye catch onto important features of our website.</w:t>
+        <w:t>We want to have pops of color everywhere that’ll make the eye catch onto important features of our website.</w:t>
       </w:r>
       <w:r>
         <w:rPr>
@@ -5694,31 +5348,7 @@
         <w:rPr>
           <w:rFonts w:ascii="Calibri Light" w:hAnsi="Calibri Light" w:cs="Calibri Light"/>
         </w:rPr>
-        <w:t>As for the typography, we chose ‘Berkshire Swash’ for our main title font, since it was more in line with the artsy vibe we were going for while still being quite easy to read. Our secondary titles will be in the font ‘Cinzel’, a serif font in all caps for easy reading of book titles and music names. The paragraph’s font we wanted was ‘Eastman Grotesque Alt’, but it was not available on google fonts. So, we went for ‘Montserrat Alternate’</w:t>
-      </w:r>
-      <w:r>
-        <w:rPr>
-          <w:rFonts w:ascii="Calibri Light" w:hAnsi="Calibri Light" w:cs="Calibri Light"/>
-        </w:rPr>
-        <w:t>;</w:t>
-      </w:r>
-      <w:r>
-        <w:rPr>
-          <w:rFonts w:ascii="Calibri Light" w:hAnsi="Calibri Light" w:cs="Calibri Light"/>
-        </w:rPr>
-        <w:t xml:space="preserve"> a font that resembles our first choice in terms of </w:t>
-      </w:r>
-      <w:r>
-        <w:rPr>
-          <w:rFonts w:ascii="Calibri Light" w:hAnsi="Calibri Light" w:cs="Calibri Light"/>
-        </w:rPr>
-        <w:t>design but</w:t>
-      </w:r>
-      <w:r>
-        <w:rPr>
-          <w:rFonts w:ascii="Calibri Light" w:hAnsi="Calibri Light" w:cs="Calibri Light"/>
-        </w:rPr>
-        <w:t xml:space="preserve"> is available on google fonts.</w:t>
+        <w:t>As for the typography, we chose ‘Berkshire Swash’ for our main title font, since it was more in line with the artsy vibe we were going for while still being quite easy to read. Our secondary titles will be in the font ‘Cinzel’, a serif font in all caps for easy reading of book titles and music names. The paragraph’s font we wanted was ‘Eastman Grotesque Alt’, but it was not available on google fonts. So, we went for ‘Montserrat Alternate’; a font that resembles our first choice in terms of design but is available on google fonts.</w:t>
       </w:r>
     </w:p>
     <w:p/>
@@ -5829,31 +5459,7 @@
         <w:rPr>
           <w:rFonts w:ascii="Calibri Light" w:hAnsi="Calibri Light" w:cs="Calibri Light"/>
         </w:rPr>
-        <w:t xml:space="preserve">There </w:t>
-      </w:r>
-      <w:r>
-        <w:rPr>
-          <w:rFonts w:ascii="Calibri Light" w:hAnsi="Calibri Light" w:cs="Calibri Light"/>
-        </w:rPr>
-        <w:t>is</w:t>
-      </w:r>
-      <w:r>
-        <w:rPr>
-          <w:rFonts w:ascii="Calibri Light" w:hAnsi="Calibri Light" w:cs="Calibri Light"/>
-        </w:rPr>
-        <w:t xml:space="preserve"> a myriad of ways in which our website’s pages will interact with each other. Of course, each page is reachable from the navigation bar and the footer</w:t>
-      </w:r>
-      <w:r>
-        <w:rPr>
-          <w:rFonts w:ascii="Calibri Light" w:hAnsi="Calibri Light" w:cs="Calibri Light"/>
-        </w:rPr>
-        <w:t xml:space="preserve"> bar. While</w:t>
-      </w:r>
-      <w:r>
-        <w:rPr>
-          <w:rFonts w:ascii="Calibri Light" w:hAnsi="Calibri Light" w:cs="Calibri Light"/>
-        </w:rPr>
-        <w:t xml:space="preserve"> the navigation bar features tabs </w:t>
+        <w:t xml:space="preserve">There is a myriad of ways in which our website’s pages will interact with each other. Of course, each page is reachable from the navigation bar and the footer bar. While the navigation bar features tabs </w:t>
       </w:r>
       <w:proofErr w:type="gramStart"/>
       <w:r>
@@ -5867,19 +5473,7 @@
         <w:rPr>
           <w:rFonts w:ascii="Calibri Light" w:hAnsi="Calibri Light" w:cs="Calibri Light"/>
         </w:rPr>
-        <w:t xml:space="preserve"> pages, a user setting’s drop down to help users navigate to their settings page, and the user’s profile picture in which they can click to navigate to their personal profile. The pages will also include </w:t>
-      </w:r>
-      <w:r>
-        <w:rPr>
-          <w:rFonts w:ascii="Calibri Light" w:hAnsi="Calibri Light" w:cs="Calibri Light"/>
-        </w:rPr>
-        <w:t>promotional buttons</w:t>
-      </w:r>
-      <w:r>
-        <w:rPr>
-          <w:rFonts w:ascii="Calibri Light" w:hAnsi="Calibri Light" w:cs="Calibri Light"/>
-        </w:rPr>
-        <w:t xml:space="preserve"> and hyperlinks in different sections of each page to entice users in navigating elsewhere on the website. </w:t>
+        <w:t xml:space="preserve"> pages, a user setting’s drop down to help users navigate to their settings page, and the user’s profile picture in which they can click to navigate to their personal profile. The pages will also include promotional buttons and hyperlinks in different sections of each page to entice users in navigating elsewhere on the website. </w:t>
       </w:r>
     </w:p>
     <w:p>
@@ -5894,67 +5488,7 @@
         <w:rPr>
           <w:rFonts w:ascii="Calibri Light" w:hAnsi="Calibri Light" w:cs="Calibri Light"/>
         </w:rPr>
-        <w:t xml:space="preserve">For example, the home page will provide several ways to navigate to the item gallery to promote user purchases, as well as links to the </w:t>
-      </w:r>
-      <w:r>
-        <w:rPr>
-          <w:rFonts w:ascii="Calibri Light" w:hAnsi="Calibri Light" w:cs="Calibri Light"/>
-        </w:rPr>
-        <w:t>website’s</w:t>
-      </w:r>
-      <w:r>
-        <w:rPr>
-          <w:rFonts w:ascii="Calibri Light" w:hAnsi="Calibri Light" w:cs="Calibri Light"/>
-        </w:rPr>
-        <w:t xml:space="preserve"> </w:t>
-      </w:r>
-      <w:r>
-        <w:rPr>
-          <w:rFonts w:ascii="Calibri Light" w:hAnsi="Calibri Light" w:cs="Calibri Light"/>
-        </w:rPr>
-        <w:t>‘</w:t>
-      </w:r>
-      <w:r>
-        <w:rPr>
-          <w:rFonts w:ascii="Calibri Light" w:hAnsi="Calibri Light" w:cs="Calibri Light"/>
-        </w:rPr>
-        <w:t>about me</w:t>
-      </w:r>
-      <w:r>
-        <w:rPr>
-          <w:rFonts w:ascii="Calibri Light" w:hAnsi="Calibri Light" w:cs="Calibri Light"/>
-        </w:rPr>
-        <w:t>’</w:t>
-      </w:r>
-      <w:r>
-        <w:rPr>
-          <w:rFonts w:ascii="Calibri Light" w:hAnsi="Calibri Light" w:cs="Calibri Light"/>
-        </w:rPr>
-        <w:t xml:space="preserve"> and </w:t>
-      </w:r>
-      <w:r>
-        <w:rPr>
-          <w:rFonts w:ascii="Calibri Light" w:hAnsi="Calibri Light" w:cs="Calibri Light"/>
-        </w:rPr>
-        <w:t>‘</w:t>
-      </w:r>
-      <w:r>
-        <w:rPr>
-          <w:rFonts w:ascii="Calibri Light" w:hAnsi="Calibri Light" w:cs="Calibri Light"/>
-        </w:rPr>
-        <w:t>explore</w:t>
-      </w:r>
-      <w:r>
-        <w:rPr>
-          <w:rFonts w:ascii="Calibri Light" w:hAnsi="Calibri Light" w:cs="Calibri Light"/>
-        </w:rPr>
-        <w:t>’</w:t>
-      </w:r>
-      <w:r>
-        <w:rPr>
-          <w:rFonts w:ascii="Calibri Light" w:hAnsi="Calibri Light" w:cs="Calibri Light"/>
-        </w:rPr>
-        <w:t xml:space="preserve"> pages. The more pages the user visits, the more they’ll discover.</w:t>
+        <w:t>For example, the home page will provide several ways to navigate to the item gallery to promote user purchases, as well as links to the website’s ‘about me’ and ‘explore’ pages. The more pages the user visits, the more they’ll discover.</w:t>
       </w:r>
     </w:p>
     <w:p/>
@@ -6143,19 +5677,7 @@
         <w:rPr>
           <w:rFonts w:ascii="Calibri Light" w:hAnsi="Calibri Light" w:cs="Calibri Light"/>
         </w:rPr>
-        <w:t xml:space="preserve">Users may search for </w:t>
-      </w:r>
-      <w:r>
-        <w:rPr>
-          <w:rFonts w:ascii="Calibri Light" w:hAnsi="Calibri Light" w:cs="Calibri Light"/>
-        </w:rPr>
-        <w:t>several</w:t>
-      </w:r>
-      <w:r>
-        <w:rPr>
-          <w:rFonts w:ascii="Calibri Light" w:hAnsi="Calibri Light" w:cs="Calibri Light"/>
-        </w:rPr>
-        <w:t xml:space="preserve"> things all from the same search bar. To do so, they simply </w:t>
+        <w:t xml:space="preserve">Users may search for several things all from the same search bar. To do so, they simply </w:t>
       </w:r>
       <w:proofErr w:type="gramStart"/>
       <w:r>
@@ -6169,37 +5691,7 @@
         <w:rPr>
           <w:rFonts w:ascii="Calibri Light" w:hAnsi="Calibri Light" w:cs="Calibri Light"/>
         </w:rPr>
-        <w:t xml:space="preserve"> start</w:t>
-      </w:r>
-      <w:r>
-        <w:rPr>
-          <w:rFonts w:ascii="Calibri Light" w:hAnsi="Calibri Light" w:cs="Calibri Light"/>
-        </w:rPr>
-        <w:t xml:space="preserve"> typ</w:t>
-      </w:r>
-      <w:r>
-        <w:rPr>
-          <w:rFonts w:ascii="Calibri Light" w:hAnsi="Calibri Light" w:cs="Calibri Light"/>
-        </w:rPr>
-        <w:t>ing a key word for</w:t>
-      </w:r>
-      <w:r>
-        <w:rPr>
-          <w:rFonts w:ascii="Calibri Light" w:hAnsi="Calibri Light" w:cs="Calibri Light"/>
-        </w:rPr>
-        <w:t xml:space="preserve"> what they’re looking for</w:t>
-      </w:r>
-      <w:r>
-        <w:rPr>
-          <w:rFonts w:ascii="Calibri Light" w:hAnsi="Calibri Light" w:cs="Calibri Light"/>
-        </w:rPr>
-        <w:t xml:space="preserve">. A key word being </w:t>
-      </w:r>
-      <w:r>
-        <w:rPr>
-          <w:rFonts w:ascii="Calibri Light" w:hAnsi="Calibri Light" w:cs="Calibri Light"/>
-        </w:rPr>
-        <w:t>either a username, an item name, book author or music artist, etc.</w:t>
+        <w:t xml:space="preserve"> start typing a key word for what they’re looking for. A key word being either a username, an item name, book author or music artist, etc.</w:t>
       </w:r>
     </w:p>
     <w:sectPr>
@@ -7949,6 +7441,7 @@
   <w:style w:type="character" w:default="1" w:styleId="DefaultParagraphFont">
     <w:name w:val="Default Paragraph Font"/>
     <w:uiPriority w:val="1"/>
+    <w:semiHidden/>
     <w:unhideWhenUsed/>
   </w:style>
   <w:style w:type="table" w:default="1" w:styleId="TableNormal">
@@ -8746,6 +8239,9 @@
     <w:rsidRoot w:val="00297FC1"/>
     <w:rsid w:val="000015D4"/>
     <w:rsid w:val="00297FC1"/>
+    <w:rsid w:val="004B5E9A"/>
+    <w:rsid w:val="007B46F9"/>
+    <w:rsid w:val="008F5994"/>
     <w:rsid w:val="00B40E0A"/>
   </w:rsids>
   <m:mathPr>
@@ -9197,60 +8693,8 @@
     <w:semiHidden/>
     <w:unhideWhenUsed/>
   </w:style>
-  <w:style w:type="paragraph" w:customStyle="1" w:styleId="D22AAA05F40F4244BE0EBC86CDD73D57">
-    <w:name w:val="D22AAA05F40F4244BE0EBC86CDD73D57"/>
-    <w:rsid w:val="00297FC1"/>
-  </w:style>
-  <w:style w:type="paragraph" w:customStyle="1" w:styleId="8CC886C89DDA4D1B97F24FA785ECC35F">
-    <w:name w:val="8CC886C89DDA4D1B97F24FA785ECC35F"/>
-    <w:rsid w:val="00297FC1"/>
-  </w:style>
-  <w:style w:type="paragraph" w:customStyle="1" w:styleId="0E5FFEBB801441ABACD54BDAEF76C8A0">
-    <w:name w:val="0E5FFEBB801441ABACD54BDAEF76C8A0"/>
-    <w:rsid w:val="00297FC1"/>
-  </w:style>
-  <w:style w:type="paragraph" w:customStyle="1" w:styleId="56CAF3298B3E4BA68C21902DA99EF52F">
-    <w:name w:val="56CAF3298B3E4BA68C21902DA99EF52F"/>
-    <w:rsid w:val="00297FC1"/>
-  </w:style>
   <w:style w:type="paragraph" w:customStyle="1" w:styleId="2FCF46C07112404AAF268F5B8C664B01">
     <w:name w:val="2FCF46C07112404AAF268F5B8C664B01"/>
-    <w:rsid w:val="00297FC1"/>
-  </w:style>
-  <w:style w:type="paragraph" w:customStyle="1" w:styleId="5B5CF98233D24A51815D691E26706987">
-    <w:name w:val="5B5CF98233D24A51815D691E26706987"/>
-    <w:rsid w:val="00297FC1"/>
-  </w:style>
-  <w:style w:type="paragraph" w:customStyle="1" w:styleId="E4590DB7777E4917B27140597D472414">
-    <w:name w:val="E4590DB7777E4917B27140597D472414"/>
-    <w:rsid w:val="00297FC1"/>
-  </w:style>
-  <w:style w:type="paragraph" w:customStyle="1" w:styleId="C34AE6B7A4AF4ED991E4223A1B3E685B">
-    <w:name w:val="C34AE6B7A4AF4ED991E4223A1B3E685B"/>
-    <w:rsid w:val="00297FC1"/>
-  </w:style>
-  <w:style w:type="paragraph" w:customStyle="1" w:styleId="B3574DDFF8DC4FDF972A81EE87E2BE19">
-    <w:name w:val="B3574DDFF8DC4FDF972A81EE87E2BE19"/>
-    <w:rsid w:val="00297FC1"/>
-  </w:style>
-  <w:style w:type="paragraph" w:customStyle="1" w:styleId="3D7B57E6135E47C28A1237E0AB1F75AB">
-    <w:name w:val="3D7B57E6135E47C28A1237E0AB1F75AB"/>
-    <w:rsid w:val="00297FC1"/>
-  </w:style>
-  <w:style w:type="paragraph" w:customStyle="1" w:styleId="D26DD4FDC8F34D92932AED2167C2B6AB">
-    <w:name w:val="D26DD4FDC8F34D92932AED2167C2B6AB"/>
-    <w:rsid w:val="00297FC1"/>
-  </w:style>
-  <w:style w:type="paragraph" w:customStyle="1" w:styleId="DC1CDC9641EF46438816D284493F5E94">
-    <w:name w:val="DC1CDC9641EF46438816D284493F5E94"/>
-    <w:rsid w:val="00297FC1"/>
-  </w:style>
-  <w:style w:type="paragraph" w:customStyle="1" w:styleId="280C2FABF25A4F3DB9AC6F71C9CDFA18">
-    <w:name w:val="280C2FABF25A4F3DB9AC6F71C9CDFA18"/>
-    <w:rsid w:val="00297FC1"/>
-  </w:style>
-  <w:style w:type="paragraph" w:customStyle="1" w:styleId="613B56386C8A4F7D8557CEDC89D53DB9">
-    <w:name w:val="613B56386C8A4F7D8557CEDC89D53DB9"/>
     <w:rsid w:val="00297FC1"/>
   </w:style>
   <w:style w:type="paragraph" w:customStyle="1" w:styleId="99C17568FCAF47F48917CA6499FD3F3D">
@@ -9766,12 +9210,7 @@
 </file>
 
 <file path=customXml/item3.xml><?xml version="1.0" encoding="utf-8"?>
-<?mso-contentType ?>
-<FormTemplates xmlns="http://schemas.microsoft.com/sharepoint/v3/contenttype/forms">
-  <Display>DocumentLibraryForm</Display>
-  <Edit>DocumentLibraryForm</Edit>
-  <New>DocumentLibraryForm</New>
-</FormTemplates>
+<b:Sources xmlns:b="http://schemas.openxmlformats.org/officeDocument/2006/bibliography" xmlns="http://schemas.openxmlformats.org/officeDocument/2006/bibliography" SelectedStyle="\APASixthEditionOfficeOnline.xsl" StyleName="APA" Version="6"/>
 </file>
 
 <file path=customXml/item4.xml><?xml version="1.0" encoding="utf-8"?>
@@ -9783,7 +9222,12 @@
 </file>
 
 <file path=customXml/item5.xml><?xml version="1.0" encoding="utf-8"?>
-<b:Sources xmlns:b="http://schemas.openxmlformats.org/officeDocument/2006/bibliography" xmlns="http://schemas.openxmlformats.org/officeDocument/2006/bibliography" SelectedStyle="\APASixthEditionOfficeOnline.xsl" StyleName="APA" Version="6"/>
+<?mso-contentType ?>
+<FormTemplates xmlns="http://schemas.microsoft.com/sharepoint/v3/contenttype/forms">
+  <Display>DocumentLibraryForm</Display>
+  <Edit>DocumentLibraryForm</Edit>
+  <New>DocumentLibraryForm</New>
+</FormTemplates>
 </file>
 
 <file path=customXml/itemProps1.xml><?xml version="1.0" encoding="utf-8"?>
@@ -9813,9 +9257,9 @@
 </file>
 
 <file path=customXml/itemProps3.xml><?xml version="1.0" encoding="utf-8"?>
-<ds:datastoreItem xmlns:ds="http://schemas.openxmlformats.org/officeDocument/2006/customXml" ds:itemID="{D6AFD902-50BD-42C9-AAD6-846F4709C864}">
+<ds:datastoreItem xmlns:ds="http://schemas.openxmlformats.org/officeDocument/2006/customXml" ds:itemID="{0BD4B18E-7318-422D-AC32-3E80C51DD8F3}">
   <ds:schemaRefs>
-    <ds:schemaRef ds:uri="http://schemas.microsoft.com/sharepoint/v3/contenttype/forms"/>
+    <ds:schemaRef ds:uri="http://schemas.openxmlformats.org/officeDocument/2006/bibliography"/>
   </ds:schemaRefs>
 </ds:datastoreItem>
 </file>
@@ -9831,9 +9275,9 @@
 </file>
 
 <file path=customXml/itemProps5.xml><?xml version="1.0" encoding="utf-8"?>
-<ds:datastoreItem xmlns:ds="http://schemas.openxmlformats.org/officeDocument/2006/customXml" ds:itemID="{0BD4B18E-7318-422D-AC32-3E80C51DD8F3}">
+<ds:datastoreItem xmlns:ds="http://schemas.openxmlformats.org/officeDocument/2006/customXml" ds:itemID="{D6AFD902-50BD-42C9-AAD6-846F4709C864}">
   <ds:schemaRefs>
-    <ds:schemaRef ds:uri="http://schemas.openxmlformats.org/officeDocument/2006/bibliography"/>
+    <ds:schemaRef ds:uri="http://schemas.microsoft.com/sharepoint/v3/contenttype/forms"/>
   </ds:schemaRefs>
 </ds:datastoreItem>
 </file>
</xml_diff>

<commit_message>
added a readme for the devs to explain the basics of react and give an example of how to set up webpages. also installed react-router for the project
</commit_message>
<xml_diff>
--- a/Documents/TeamProjectProposal.docx
+++ b/Documents/TeamProjectProposal.docx
@@ -2021,7 +2021,7 @@
                 <w:noProof/>
                 <w:webHidden/>
               </w:rPr>
-              <w:t>11</w:t>
+              <w:t>10</w:t>
             </w:r>
             <w:r>
               <w:rPr>
@@ -2117,7 +2117,7 @@
                 <w:noProof/>
                 <w:webHidden/>
               </w:rPr>
-              <w:t>11</w:t>
+              <w:t>10</w:t>
             </w:r>
             <w:r>
               <w:rPr>
@@ -2213,7 +2213,7 @@
                 <w:noProof/>
                 <w:webHidden/>
               </w:rPr>
-              <w:t>11</w:t>
+              <w:t>10</w:t>
             </w:r>
             <w:r>
               <w:rPr>
@@ -2309,7 +2309,7 @@
                 <w:noProof/>
                 <w:webHidden/>
               </w:rPr>
-              <w:t>11</w:t>
+              <w:t>10</w:t>
             </w:r>
             <w:r>
               <w:rPr>
@@ -2403,7 +2403,7 @@
                 <w:noProof/>
                 <w:webHidden/>
               </w:rPr>
-              <w:t>12</w:t>
+              <w:t>11</w:t>
             </w:r>
             <w:r>
               <w:rPr>
@@ -2499,7 +2499,7 @@
                 <w:noProof/>
                 <w:webHidden/>
               </w:rPr>
-              <w:t>12</w:t>
+              <w:t>11</w:t>
             </w:r>
             <w:r>
               <w:rPr>
@@ -2595,7 +2595,7 @@
                 <w:noProof/>
                 <w:webHidden/>
               </w:rPr>
-              <w:t>12</w:t>
+              <w:t>11</w:t>
             </w:r>
             <w:r>
               <w:rPr>
@@ -2691,7 +2691,7 @@
                 <w:noProof/>
                 <w:webHidden/>
               </w:rPr>
-              <w:t>12</w:t>
+              <w:t>11</w:t>
             </w:r>
             <w:r>
               <w:rPr>
@@ -8252,10 +8252,12 @@
   <w:rsids>
     <w:rsidRoot w:val="00297FC1"/>
     <w:rsid w:val="000015D4"/>
+    <w:rsid w:val="002764A7"/>
     <w:rsid w:val="00297FC1"/>
     <w:rsid w:val="00484C18"/>
     <w:rsid w:val="00492AF1"/>
     <w:rsid w:val="004B5E9A"/>
+    <w:rsid w:val="004F3D52"/>
     <w:rsid w:val="007B46F9"/>
     <w:rsid w:val="008F5994"/>
     <w:rsid w:val="00B40E0A"/>
@@ -8721,14 +8723,6 @@
   <w:style w:type="paragraph" w:customStyle="1" w:styleId="C5014BD7162C4488BF3609472174545F">
     <w:name w:val="C5014BD7162C4488BF3609472174545F"/>
     <w:rsid w:val="00297FC1"/>
-  </w:style>
-  <w:style w:type="paragraph" w:customStyle="1" w:styleId="58694E26AC29438CA19D615B49EBC512">
-    <w:name w:val="58694E26AC29438CA19D615B49EBC512"/>
-    <w:rsid w:val="00C31BF5"/>
-  </w:style>
-  <w:style w:type="paragraph" w:customStyle="1" w:styleId="4701244AC21B4C0390F60B0767B2C843">
-    <w:name w:val="4701244AC21B4C0390F60B0767B2C843"/>
-    <w:rsid w:val="00C31BF5"/>
   </w:style>
 </w:styles>
 </file>
@@ -9235,12 +9229,7 @@
 </file>
 
 <file path=customXml/item3.xml><?xml version="1.0" encoding="utf-8"?>
-<?mso-contentType ?>
-<FormTemplates xmlns="http://schemas.microsoft.com/sharepoint/v3/contenttype/forms">
-  <Display>DocumentLibraryForm</Display>
-  <Edit>DocumentLibraryForm</Edit>
-  <New>DocumentLibraryForm</New>
-</FormTemplates>
+<b:Sources xmlns:b="http://schemas.openxmlformats.org/officeDocument/2006/bibliography" xmlns="http://schemas.openxmlformats.org/officeDocument/2006/bibliography" SelectedStyle="\APASixthEditionOfficeOnline.xsl" StyleName="APA" Version="6"/>
 </file>
 
 <file path=customXml/item4.xml><?xml version="1.0" encoding="utf-8"?>
@@ -9252,7 +9241,12 @@
 </file>
 
 <file path=customXml/item5.xml><?xml version="1.0" encoding="utf-8"?>
-<b:Sources xmlns:b="http://schemas.openxmlformats.org/officeDocument/2006/bibliography" xmlns="http://schemas.openxmlformats.org/officeDocument/2006/bibliography" SelectedStyle="\APASixthEditionOfficeOnline.xsl" StyleName="APA" Version="6"/>
+<?mso-contentType ?>
+<FormTemplates xmlns="http://schemas.microsoft.com/sharepoint/v3/contenttype/forms">
+  <Display>DocumentLibraryForm</Display>
+  <Edit>DocumentLibraryForm</Edit>
+  <New>DocumentLibraryForm</New>
+</FormTemplates>
 </file>
 
 <file path=customXml/itemProps1.xml><?xml version="1.0" encoding="utf-8"?>
@@ -9282,9 +9276,9 @@
 </file>
 
 <file path=customXml/itemProps3.xml><?xml version="1.0" encoding="utf-8"?>
-<ds:datastoreItem xmlns:ds="http://schemas.openxmlformats.org/officeDocument/2006/customXml" ds:itemID="{D6AFD902-50BD-42C9-AAD6-846F4709C864}">
+<ds:datastoreItem xmlns:ds="http://schemas.openxmlformats.org/officeDocument/2006/customXml" ds:itemID="{0BD4B18E-7318-422D-AC32-3E80C51DD8F3}">
   <ds:schemaRefs>
-    <ds:schemaRef ds:uri="http://schemas.microsoft.com/sharepoint/v3/contenttype/forms"/>
+    <ds:schemaRef ds:uri="http://schemas.openxmlformats.org/officeDocument/2006/bibliography"/>
   </ds:schemaRefs>
 </ds:datastoreItem>
 </file>
@@ -9300,9 +9294,9 @@
 </file>
 
 <file path=customXml/itemProps5.xml><?xml version="1.0" encoding="utf-8"?>
-<ds:datastoreItem xmlns:ds="http://schemas.openxmlformats.org/officeDocument/2006/customXml" ds:itemID="{0BD4B18E-7318-422D-AC32-3E80C51DD8F3}">
+<ds:datastoreItem xmlns:ds="http://schemas.openxmlformats.org/officeDocument/2006/customXml" ds:itemID="{D6AFD902-50BD-42C9-AAD6-846F4709C864}">
   <ds:schemaRefs>
-    <ds:schemaRef ds:uri="http://schemas.openxmlformats.org/officeDocument/2006/bibliography"/>
+    <ds:schemaRef ds:uri="http://schemas.microsoft.com/sharepoint/v3/contenttype/forms"/>
   </ds:schemaRefs>
 </ds:datastoreItem>
 </file>
</xml_diff>